<commit_message>
Correcion AN_DP y AR_CUDG
</commit_message>
<xml_diff>
--- a/01 Analisis de Negocio/AN_DP_DESCRIPCION_DE_PERSONAS.docx
+++ b/01 Analisis de Negocio/AN_DP_DESCRIPCION_DE_PERSONAS.docx
@@ -1,6 +1,6 @@
 
 <file path=word/document.xml><?xml version="1.0" encoding="utf-8"?>
-<w:document xmlns:wpc="http://schemas.microsoft.com/office/word/2010/wordprocessingCanvas" xmlns:cx="http://schemas.microsoft.com/office/drawing/2014/chartex" xmlns:cx1="http://schemas.microsoft.com/office/drawing/2015/9/8/chartex" xmlns:cx2="http://schemas.microsoft.com/office/drawing/2015/10/21/chartex" xmlns:cx3="http://schemas.microsoft.com/office/drawing/2016/5/9/chartex" xmlns:cx4="http://schemas.microsoft.com/office/drawing/2016/5/10/chartex" xmlns:cx5="http://schemas.microsoft.com/office/drawing/2016/5/11/chartex" xmlns:cx6="http://schemas.microsoft.com/office/drawing/2016/5/12/chartex" xmlns:cx7="http://schemas.microsoft.com/office/drawing/2016/5/13/chartex" xmlns:cx8="http://schemas.microsoft.com/office/drawing/2016/5/14/chartex" xmlns:mc="http://schemas.openxmlformats.org/markup-compatibility/2006" xmlns:aink="http://schemas.microsoft.com/office/drawing/2016/ink" xmlns:am3d="http://schemas.microsoft.com/office/drawing/2017/model3d" xmlns:o="urn:schemas-microsoft-com:office:office" xmlns:r="http://schemas.openxmlformats.org/officeDocument/2006/relationships" xmlns:m="http://schemas.openxmlformats.org/officeDocument/2006/math" xmlns:v="urn:schemas-microsoft-com:vml" xmlns:wp14="http://schemas.microsoft.com/office/word/2010/wordprocessingDrawing" xmlns:wp="http://schemas.openxmlformats.org/drawingml/2006/wordprocessingDrawing" xmlns:w10="urn:schemas-microsoft-com:office:word" xmlns:w="http://schemas.openxmlformats.org/wordprocessingml/2006/main" xmlns:w14="http://schemas.microsoft.com/office/word/2010/wordml" xmlns:w15="http://schemas.microsoft.com/office/word/2012/wordml" xmlns:w16cid="http://schemas.microsoft.com/office/word/2016/wordml/cid" xmlns:w16se="http://schemas.microsoft.com/office/word/2015/wordml/symex" xmlns:wpg="http://schemas.microsoft.com/office/word/2010/wordprocessingGroup" xmlns:wpi="http://schemas.microsoft.com/office/word/2010/wordprocessingInk" xmlns:wne="http://schemas.microsoft.com/office/word/2006/wordml" xmlns:wps="http://schemas.microsoft.com/office/word/2010/wordprocessingShape" mc:Ignorable="w14 w15 w16se w16cid wp14">
+<w:document xmlns:wpc="http://schemas.microsoft.com/office/word/2010/wordprocessingCanvas" xmlns:mc="http://schemas.openxmlformats.org/markup-compatibility/2006" xmlns:o="urn:schemas-microsoft-com:office:office" xmlns:r="http://schemas.openxmlformats.org/officeDocument/2006/relationships" xmlns:m="http://schemas.openxmlformats.org/officeDocument/2006/math" xmlns:v="urn:schemas-microsoft-com:vml" xmlns:wp14="http://schemas.microsoft.com/office/word/2010/wordprocessingDrawing" xmlns:wp="http://schemas.openxmlformats.org/drawingml/2006/wordprocessingDrawing" xmlns:w10="urn:schemas-microsoft-com:office:word" xmlns:w="http://schemas.openxmlformats.org/wordprocessingml/2006/main" xmlns:w14="http://schemas.microsoft.com/office/word/2010/wordml" xmlns:w15="http://schemas.microsoft.com/office/word/2012/wordml" xmlns:wpg="http://schemas.microsoft.com/office/word/2010/wordprocessingGroup" xmlns:wpi="http://schemas.microsoft.com/office/word/2010/wordprocessingInk" xmlns:wne="http://schemas.microsoft.com/office/word/2006/wordml" xmlns:wps="http://schemas.microsoft.com/office/word/2010/wordprocessingShape" mc:Ignorable="w14 w15 wp14">
   <w:body>
     <w:p>
       <w:pPr>
@@ -10,8 +10,6 @@
           <w:u w:val="single"/>
         </w:rPr>
       </w:pPr>
-      <w:bookmarkStart w:id="0" w:name="_GoBack"/>
-      <w:bookmarkEnd w:id="0"/>
       <w:r>
         <w:rPr>
           <w:b/>
@@ -23,13 +21,14 @@
     </w:p>
     <w:p>
       <w:r>
-        <w:t>* INSERTAR DESCRIPCIÓN *</w:t>
+        <w:t>El cliente al que va dirigido el producto software es el familiar encargado del adulto mayor, quien quiere que este disfrute de la mejor atención en cuidados, seguridad y bienestar. Asimismo el cliente desea tener tranquilidad y confianza del servicio ofrecido.</w:t>
       </w:r>
     </w:p>
     <w:p>
       <w:r>
         <w:rPr>
           <w:noProof/>
+          <w:lang w:val="es-PR" w:eastAsia="es-PR"/>
         </w:rPr>
         <w:drawing>
           <wp:inline distT="0" distB="0" distL="0" distR="0" wp14:anchorId="29872968" wp14:editId="121DCFBD">
@@ -82,24 +81,169 @@
           <w:u w:val="single"/>
         </w:rPr>
       </w:pPr>
+    </w:p>
+    <w:p>
+      <w:pPr>
+        <w:rPr>
+          <w:b/>
+          <w:bCs/>
+          <w:u w:val="single"/>
+        </w:rPr>
+      </w:pPr>
+    </w:p>
+    <w:p>
+      <w:pPr>
+        <w:rPr>
+          <w:b/>
+          <w:bCs/>
+          <w:u w:val="single"/>
+        </w:rPr>
+      </w:pPr>
+    </w:p>
+    <w:p>
+      <w:pPr>
+        <w:rPr>
+          <w:b/>
+          <w:bCs/>
+          <w:u w:val="single"/>
+        </w:rPr>
+      </w:pPr>
+    </w:p>
+    <w:p>
+      <w:pPr>
+        <w:rPr>
+          <w:b/>
+          <w:bCs/>
+          <w:u w:val="single"/>
+        </w:rPr>
+      </w:pPr>
+    </w:p>
+    <w:p>
+      <w:pPr>
+        <w:rPr>
+          <w:b/>
+          <w:bCs/>
+          <w:u w:val="single"/>
+        </w:rPr>
+      </w:pPr>
+    </w:p>
+    <w:p>
+      <w:pPr>
+        <w:rPr>
+          <w:b/>
+          <w:bCs/>
+          <w:u w:val="single"/>
+        </w:rPr>
+      </w:pPr>
+    </w:p>
+    <w:p>
+      <w:pPr>
+        <w:rPr>
+          <w:b/>
+          <w:bCs/>
+          <w:u w:val="single"/>
+        </w:rPr>
+      </w:pPr>
+    </w:p>
+    <w:p>
+      <w:pPr>
+        <w:rPr>
+          <w:b/>
+          <w:bCs/>
+          <w:u w:val="single"/>
+        </w:rPr>
+      </w:pPr>
+    </w:p>
+    <w:p>
+      <w:pPr>
+        <w:rPr>
+          <w:b/>
+          <w:bCs/>
+          <w:u w:val="single"/>
+        </w:rPr>
+      </w:pPr>
+    </w:p>
+    <w:p>
+      <w:pPr>
+        <w:rPr>
+          <w:b/>
+          <w:bCs/>
+          <w:u w:val="single"/>
+        </w:rPr>
+      </w:pPr>
+    </w:p>
+    <w:p>
+      <w:pPr>
+        <w:rPr>
+          <w:b/>
+          <w:bCs/>
+          <w:u w:val="single"/>
+        </w:rPr>
+      </w:pPr>
+    </w:p>
+    <w:p>
+      <w:pPr>
+        <w:rPr>
+          <w:b/>
+          <w:bCs/>
+          <w:u w:val="single"/>
+        </w:rPr>
+      </w:pPr>
+    </w:p>
+    <w:p>
+      <w:pPr>
+        <w:rPr>
+          <w:b/>
+          <w:bCs/>
+          <w:u w:val="single"/>
+        </w:rPr>
+      </w:pPr>
+    </w:p>
+    <w:p>
+      <w:pPr>
+        <w:rPr>
+          <w:b/>
+          <w:bCs/>
+          <w:u w:val="single"/>
+        </w:rPr>
+      </w:pPr>
+    </w:p>
+    <w:p>
+      <w:pPr>
+        <w:rPr>
+          <w:b/>
+          <w:bCs/>
+          <w:u w:val="single"/>
+        </w:rPr>
+      </w:pPr>
+      <w:bookmarkStart w:id="0" w:name="_GoBack"/>
+      <w:bookmarkEnd w:id="0"/>
       <w:r>
         <w:rPr>
           <w:b/>
           <w:bCs/>
           <w:u w:val="single"/>
         </w:rPr>
+        <w:lastRenderedPageBreak/>
         <w:t>DESCRIPCIÓN DEL USUARIO:</w:t>
       </w:r>
     </w:p>
     <w:p>
       <w:r>
-        <w:t>* INSERTAR DESCRIPCIÓN *</w:t>
+        <w:t xml:space="preserve">El usuario es el adulto mayor al que se le brinda el servicio de cuidado y atención </w:t>
       </w:r>
-    </w:p>
-    <w:p>
       <w:r>
+        <w:t xml:space="preserve">a través del personal </w:t>
+      </w:r>
+      <w:r>
+        <w:t>altamente capacitado, ofreciéndole así bienestar y calidez humana.</w:t>
+      </w:r>
+    </w:p>
+    <w:p>
+      <w:r>
         <w:rPr>
           <w:noProof/>
+          <w:lang w:val="es-PR" w:eastAsia="es-PR"/>
         </w:rPr>
         <w:drawing>
           <wp:inline distT="0" distB="0" distL="0" distR="0" wp14:anchorId="4885E38C" wp14:editId="1CB751F1">
@@ -156,7 +300,7 @@
 </file>
 
 <file path=word/endnotes.xml><?xml version="1.0" encoding="utf-8"?>
-<w:endnotes xmlns:wpc="http://schemas.microsoft.com/office/word/2010/wordprocessingCanvas" xmlns:cx="http://schemas.microsoft.com/office/drawing/2014/chartex" xmlns:cx1="http://schemas.microsoft.com/office/drawing/2015/9/8/chartex" xmlns:cx2="http://schemas.microsoft.com/office/drawing/2015/10/21/chartex" xmlns:cx3="http://schemas.microsoft.com/office/drawing/2016/5/9/chartex" xmlns:cx4="http://schemas.microsoft.com/office/drawing/2016/5/10/chartex" xmlns:cx5="http://schemas.microsoft.com/office/drawing/2016/5/11/chartex" xmlns:cx6="http://schemas.microsoft.com/office/drawing/2016/5/12/chartex" xmlns:cx7="http://schemas.microsoft.com/office/drawing/2016/5/13/chartex" xmlns:cx8="http://schemas.microsoft.com/office/drawing/2016/5/14/chartex" xmlns:mc="http://schemas.openxmlformats.org/markup-compatibility/2006" xmlns:aink="http://schemas.microsoft.com/office/drawing/2016/ink" xmlns:am3d="http://schemas.microsoft.com/office/drawing/2017/model3d" xmlns:o="urn:schemas-microsoft-com:office:office" xmlns:r="http://schemas.openxmlformats.org/officeDocument/2006/relationships" xmlns:m="http://schemas.openxmlformats.org/officeDocument/2006/math" xmlns:v="urn:schemas-microsoft-com:vml" xmlns:wp14="http://schemas.microsoft.com/office/word/2010/wordprocessingDrawing" xmlns:wp="http://schemas.openxmlformats.org/drawingml/2006/wordprocessingDrawing" xmlns:w10="urn:schemas-microsoft-com:office:word" xmlns:w="http://schemas.openxmlformats.org/wordprocessingml/2006/main" xmlns:w14="http://schemas.microsoft.com/office/word/2010/wordml" xmlns:w15="http://schemas.microsoft.com/office/word/2012/wordml" xmlns:w16cid="http://schemas.microsoft.com/office/word/2016/wordml/cid" xmlns:w16se="http://schemas.microsoft.com/office/word/2015/wordml/symex" xmlns:wpg="http://schemas.microsoft.com/office/word/2010/wordprocessingGroup" xmlns:wpi="http://schemas.microsoft.com/office/word/2010/wordprocessingInk" xmlns:wne="http://schemas.microsoft.com/office/word/2006/wordml" xmlns:wps="http://schemas.microsoft.com/office/word/2010/wordprocessingShape" mc:Ignorable="w14 w15 w16se w16cid wp14">
+<w:endnotes xmlns:wpc="http://schemas.microsoft.com/office/word/2010/wordprocessingCanvas" xmlns:mc="http://schemas.openxmlformats.org/markup-compatibility/2006" xmlns:o="urn:schemas-microsoft-com:office:office" xmlns:r="http://schemas.openxmlformats.org/officeDocument/2006/relationships" xmlns:m="http://schemas.openxmlformats.org/officeDocument/2006/math" xmlns:v="urn:schemas-microsoft-com:vml" xmlns:wp14="http://schemas.microsoft.com/office/word/2010/wordprocessingDrawing" xmlns:wp="http://schemas.openxmlformats.org/drawingml/2006/wordprocessingDrawing" xmlns:w10="urn:schemas-microsoft-com:office:word" xmlns:w="http://schemas.openxmlformats.org/wordprocessingml/2006/main" xmlns:w14="http://schemas.microsoft.com/office/word/2010/wordml" xmlns:w15="http://schemas.microsoft.com/office/word/2012/wordml" xmlns:wpg="http://schemas.microsoft.com/office/word/2010/wordprocessingGroup" xmlns:wpi="http://schemas.microsoft.com/office/word/2010/wordprocessingInk" xmlns:wne="http://schemas.microsoft.com/office/word/2006/wordml" xmlns:wps="http://schemas.microsoft.com/office/word/2010/wordprocessingShape" mc:Ignorable="w14 w15 wp14">
   <w:endnote w:type="separator" w:id="-1">
     <w:p>
       <w:pPr>
@@ -181,7 +325,7 @@
 </file>
 
 <file path=word/footer1.xml><?xml version="1.0" encoding="utf-8"?>
-<w:ftr xmlns:wpc="http://schemas.microsoft.com/office/word/2010/wordprocessingCanvas" xmlns:cx="http://schemas.microsoft.com/office/drawing/2014/chartex" xmlns:cx1="http://schemas.microsoft.com/office/drawing/2015/9/8/chartex" xmlns:cx2="http://schemas.microsoft.com/office/drawing/2015/10/21/chartex" xmlns:cx3="http://schemas.microsoft.com/office/drawing/2016/5/9/chartex" xmlns:cx4="http://schemas.microsoft.com/office/drawing/2016/5/10/chartex" xmlns:cx5="http://schemas.microsoft.com/office/drawing/2016/5/11/chartex" xmlns:cx6="http://schemas.microsoft.com/office/drawing/2016/5/12/chartex" xmlns:cx7="http://schemas.microsoft.com/office/drawing/2016/5/13/chartex" xmlns:cx8="http://schemas.microsoft.com/office/drawing/2016/5/14/chartex" xmlns:mc="http://schemas.openxmlformats.org/markup-compatibility/2006" xmlns:aink="http://schemas.microsoft.com/office/drawing/2016/ink" xmlns:am3d="http://schemas.microsoft.com/office/drawing/2017/model3d" xmlns:o="urn:schemas-microsoft-com:office:office" xmlns:r="http://schemas.openxmlformats.org/officeDocument/2006/relationships" xmlns:m="http://schemas.openxmlformats.org/officeDocument/2006/math" xmlns:v="urn:schemas-microsoft-com:vml" xmlns:wp14="http://schemas.microsoft.com/office/word/2010/wordprocessingDrawing" xmlns:wp="http://schemas.openxmlformats.org/drawingml/2006/wordprocessingDrawing" xmlns:w10="urn:schemas-microsoft-com:office:word" xmlns:w="http://schemas.openxmlformats.org/wordprocessingml/2006/main" xmlns:w14="http://schemas.microsoft.com/office/word/2010/wordml" xmlns:w15="http://schemas.microsoft.com/office/word/2012/wordml" xmlns:w16cid="http://schemas.microsoft.com/office/word/2016/wordml/cid" xmlns:w16se="http://schemas.microsoft.com/office/word/2015/wordml/symex" xmlns:wpg="http://schemas.microsoft.com/office/word/2010/wordprocessingGroup" xmlns:wpi="http://schemas.microsoft.com/office/word/2010/wordprocessingInk" xmlns:wne="http://schemas.microsoft.com/office/word/2006/wordml" xmlns:wps="http://schemas.microsoft.com/office/word/2010/wordprocessingShape" mc:Ignorable="w14 w15 w16se w16cid wp14">
+<w:ftr xmlns:wpc="http://schemas.microsoft.com/office/word/2010/wordprocessingCanvas" xmlns:mc="http://schemas.openxmlformats.org/markup-compatibility/2006" xmlns:o="urn:schemas-microsoft-com:office:office" xmlns:r="http://schemas.openxmlformats.org/officeDocument/2006/relationships" xmlns:m="http://schemas.openxmlformats.org/officeDocument/2006/math" xmlns:v="urn:schemas-microsoft-com:vml" xmlns:wp14="http://schemas.microsoft.com/office/word/2010/wordprocessingDrawing" xmlns:wp="http://schemas.openxmlformats.org/drawingml/2006/wordprocessingDrawing" xmlns:w10="urn:schemas-microsoft-com:office:word" xmlns:w="http://schemas.openxmlformats.org/wordprocessingml/2006/main" xmlns:w14="http://schemas.microsoft.com/office/word/2010/wordml" xmlns:w15="http://schemas.microsoft.com/office/word/2012/wordml" xmlns:wpg="http://schemas.microsoft.com/office/word/2010/wordprocessingGroup" xmlns:wpi="http://schemas.microsoft.com/office/word/2010/wordprocessingInk" xmlns:wne="http://schemas.microsoft.com/office/word/2006/wordml" xmlns:wps="http://schemas.microsoft.com/office/word/2010/wordprocessingShape" mc:Ignorable="w14 w15 wp14">
   <w:sdt>
     <w:sdtPr>
       <w:id w:val="-296213715"/>
@@ -190,6 +334,7 @@
         <w:docPartUnique/>
       </w:docPartObj>
     </w:sdtPr>
+    <w:sdtEndPr/>
     <w:sdtContent>
       <w:p>
         <w:pPr>
@@ -207,9 +352,10 @@
         </w:r>
         <w:r>
           <w:rPr>
+            <w:noProof/>
             <w:lang w:val="es-ES"/>
           </w:rPr>
-          <w:t>2</w:t>
+          <w:t>1</w:t>
         </w:r>
         <w:r>
           <w:fldChar w:fldCharType="end"/>
@@ -226,7 +372,7 @@
 </file>
 
 <file path=word/footnotes.xml><?xml version="1.0" encoding="utf-8"?>
-<w:footnotes xmlns:wpc="http://schemas.microsoft.com/office/word/2010/wordprocessingCanvas" xmlns:cx="http://schemas.microsoft.com/office/drawing/2014/chartex" xmlns:cx1="http://schemas.microsoft.com/office/drawing/2015/9/8/chartex" xmlns:cx2="http://schemas.microsoft.com/office/drawing/2015/10/21/chartex" xmlns:cx3="http://schemas.microsoft.com/office/drawing/2016/5/9/chartex" xmlns:cx4="http://schemas.microsoft.com/office/drawing/2016/5/10/chartex" xmlns:cx5="http://schemas.microsoft.com/office/drawing/2016/5/11/chartex" xmlns:cx6="http://schemas.microsoft.com/office/drawing/2016/5/12/chartex" xmlns:cx7="http://schemas.microsoft.com/office/drawing/2016/5/13/chartex" xmlns:cx8="http://schemas.microsoft.com/office/drawing/2016/5/14/chartex" xmlns:mc="http://schemas.openxmlformats.org/markup-compatibility/2006" xmlns:aink="http://schemas.microsoft.com/office/drawing/2016/ink" xmlns:am3d="http://schemas.microsoft.com/office/drawing/2017/model3d" xmlns:o="urn:schemas-microsoft-com:office:office" xmlns:r="http://schemas.openxmlformats.org/officeDocument/2006/relationships" xmlns:m="http://schemas.openxmlformats.org/officeDocument/2006/math" xmlns:v="urn:schemas-microsoft-com:vml" xmlns:wp14="http://schemas.microsoft.com/office/word/2010/wordprocessingDrawing" xmlns:wp="http://schemas.openxmlformats.org/drawingml/2006/wordprocessingDrawing" xmlns:w10="urn:schemas-microsoft-com:office:word" xmlns:w="http://schemas.openxmlformats.org/wordprocessingml/2006/main" xmlns:w14="http://schemas.microsoft.com/office/word/2010/wordml" xmlns:w15="http://schemas.microsoft.com/office/word/2012/wordml" xmlns:w16cid="http://schemas.microsoft.com/office/word/2016/wordml/cid" xmlns:w16se="http://schemas.microsoft.com/office/word/2015/wordml/symex" xmlns:wpg="http://schemas.microsoft.com/office/word/2010/wordprocessingGroup" xmlns:wpi="http://schemas.microsoft.com/office/word/2010/wordprocessingInk" xmlns:wne="http://schemas.microsoft.com/office/word/2006/wordml" xmlns:wps="http://schemas.microsoft.com/office/word/2010/wordprocessingShape" mc:Ignorable="w14 w15 w16se w16cid wp14">
+<w:footnotes xmlns:wpc="http://schemas.microsoft.com/office/word/2010/wordprocessingCanvas" xmlns:mc="http://schemas.openxmlformats.org/markup-compatibility/2006" xmlns:o="urn:schemas-microsoft-com:office:office" xmlns:r="http://schemas.openxmlformats.org/officeDocument/2006/relationships" xmlns:m="http://schemas.openxmlformats.org/officeDocument/2006/math" xmlns:v="urn:schemas-microsoft-com:vml" xmlns:wp14="http://schemas.microsoft.com/office/word/2010/wordprocessingDrawing" xmlns:wp="http://schemas.openxmlformats.org/drawingml/2006/wordprocessingDrawing" xmlns:w10="urn:schemas-microsoft-com:office:word" xmlns:w="http://schemas.openxmlformats.org/wordprocessingml/2006/main" xmlns:w14="http://schemas.microsoft.com/office/word/2010/wordml" xmlns:w15="http://schemas.microsoft.com/office/word/2012/wordml" xmlns:wpg="http://schemas.microsoft.com/office/word/2010/wordprocessingGroup" xmlns:wpi="http://schemas.microsoft.com/office/word/2010/wordprocessingInk" xmlns:wne="http://schemas.microsoft.com/office/word/2006/wordml" xmlns:wps="http://schemas.microsoft.com/office/word/2010/wordprocessingShape" mc:Ignorable="w14 w15 wp14">
   <w:footnote w:type="separator" w:id="-1">
     <w:p>
       <w:pPr>
@@ -251,7 +397,7 @@
 </file>
 
 <file path=word/numbering.xml><?xml version="1.0" encoding="utf-8"?>
-<w:numbering xmlns:wpc="http://schemas.microsoft.com/office/word/2010/wordprocessingCanvas" xmlns:cx="http://schemas.microsoft.com/office/drawing/2014/chartex" xmlns:cx1="http://schemas.microsoft.com/office/drawing/2015/9/8/chartex" xmlns:cx2="http://schemas.microsoft.com/office/drawing/2015/10/21/chartex" xmlns:cx3="http://schemas.microsoft.com/office/drawing/2016/5/9/chartex" xmlns:cx4="http://schemas.microsoft.com/office/drawing/2016/5/10/chartex" xmlns:cx5="http://schemas.microsoft.com/office/drawing/2016/5/11/chartex" xmlns:cx6="http://schemas.microsoft.com/office/drawing/2016/5/12/chartex" xmlns:cx7="http://schemas.microsoft.com/office/drawing/2016/5/13/chartex" xmlns:cx8="http://schemas.microsoft.com/office/drawing/2016/5/14/chartex" xmlns:mc="http://schemas.openxmlformats.org/markup-compatibility/2006" xmlns:aink="http://schemas.microsoft.com/office/drawing/2016/ink" xmlns:am3d="http://schemas.microsoft.com/office/drawing/2017/model3d" xmlns:o="urn:schemas-microsoft-com:office:office" xmlns:r="http://schemas.openxmlformats.org/officeDocument/2006/relationships" xmlns:m="http://schemas.openxmlformats.org/officeDocument/2006/math" xmlns:v="urn:schemas-microsoft-com:vml" xmlns:wp14="http://schemas.microsoft.com/office/word/2010/wordprocessingDrawing" xmlns:wp="http://schemas.openxmlformats.org/drawingml/2006/wordprocessingDrawing" xmlns:w10="urn:schemas-microsoft-com:office:word" xmlns:w="http://schemas.openxmlformats.org/wordprocessingml/2006/main" xmlns:w14="http://schemas.microsoft.com/office/word/2010/wordml" xmlns:w15="http://schemas.microsoft.com/office/word/2012/wordml" xmlns:w16cid="http://schemas.microsoft.com/office/word/2016/wordml/cid" xmlns:w16se="http://schemas.microsoft.com/office/word/2015/wordml/symex" xmlns:wpg="http://schemas.microsoft.com/office/word/2010/wordprocessingGroup" xmlns:wpi="http://schemas.microsoft.com/office/word/2010/wordprocessingInk" xmlns:wne="http://schemas.microsoft.com/office/word/2006/wordml" xmlns:wps="http://schemas.microsoft.com/office/word/2010/wordprocessingShape" mc:Ignorable="w14 w15 w16se w16cid wp14">
+<w:numbering xmlns:wpc="http://schemas.microsoft.com/office/word/2010/wordprocessingCanvas" xmlns:mc="http://schemas.openxmlformats.org/markup-compatibility/2006" xmlns:o="urn:schemas-microsoft-com:office:office" xmlns:r="http://schemas.openxmlformats.org/officeDocument/2006/relationships" xmlns:m="http://schemas.openxmlformats.org/officeDocument/2006/math" xmlns:v="urn:schemas-microsoft-com:vml" xmlns:wp14="http://schemas.microsoft.com/office/word/2010/wordprocessingDrawing" xmlns:wp="http://schemas.openxmlformats.org/drawingml/2006/wordprocessingDrawing" xmlns:w10="urn:schemas-microsoft-com:office:word" xmlns:w="http://schemas.openxmlformats.org/wordprocessingml/2006/main" xmlns:w14="http://schemas.microsoft.com/office/word/2010/wordml" xmlns:w15="http://schemas.microsoft.com/office/word/2012/wordml" xmlns:wpg="http://schemas.microsoft.com/office/word/2010/wordprocessingGroup" xmlns:wpi="http://schemas.microsoft.com/office/word/2010/wordprocessingInk" xmlns:wne="http://schemas.microsoft.com/office/word/2006/wordml" xmlns:wps="http://schemas.microsoft.com/office/word/2010/wordprocessingShape" mc:Ignorable="w14 w15 wp14">
   <w:abstractNum w:abstractNumId="0" w15:restartNumberingAfterBreak="0">
     <w:nsid w:val="3393534F"/>
     <w:multiLevelType w:val="hybridMultilevel"/>
@@ -486,7 +632,7 @@
 </file>
 
 <file path=word/styles.xml><?xml version="1.0" encoding="utf-8"?>
-<w:styles xmlns:mc="http://schemas.openxmlformats.org/markup-compatibility/2006" xmlns:r="http://schemas.openxmlformats.org/officeDocument/2006/relationships" xmlns:w="http://schemas.openxmlformats.org/wordprocessingml/2006/main" xmlns:w14="http://schemas.microsoft.com/office/word/2010/wordml" xmlns:w15="http://schemas.microsoft.com/office/word/2012/wordml" xmlns:w16cid="http://schemas.microsoft.com/office/word/2016/wordml/cid" xmlns:w16se="http://schemas.microsoft.com/office/word/2015/wordml/symex" mc:Ignorable="w14 w15 w16se w16cid">
+<w:styles xmlns:mc="http://schemas.openxmlformats.org/markup-compatibility/2006" xmlns:r="http://schemas.openxmlformats.org/officeDocument/2006/relationships" xmlns:w="http://schemas.openxmlformats.org/wordprocessingml/2006/main" xmlns:w14="http://schemas.microsoft.com/office/word/2010/wordml" xmlns:w15="http://schemas.microsoft.com/office/word/2012/wordml" mc:Ignorable="w14 w15">
   <w:docDefaults>
     <w:rPrDefault>
       <w:rPr>
@@ -502,7 +648,7 @@
       </w:pPr>
     </w:pPrDefault>
   </w:docDefaults>
-  <w:latentStyles w:defLockedState="0" w:defUIPriority="99" w:defSemiHidden="0" w:defUnhideWhenUsed="0" w:defQFormat="0" w:count="377">
+  <w:latentStyles w:defLockedState="0" w:defUIPriority="99" w:defSemiHidden="0" w:defUnhideWhenUsed="0" w:defQFormat="0" w:count="371">
     <w:lsdException w:name="Normal" w:uiPriority="0" w:qFormat="1"/>
     <w:lsdException w:name="heading 1" w:uiPriority="9" w:qFormat="1"/>
     <w:lsdException w:name="heading 2" w:semiHidden="1" w:uiPriority="9" w:unhideWhenUsed="1" w:qFormat="1"/>
@@ -874,12 +1020,6 @@
     <w:lsdException w:name="List Table 5 Dark Accent 6" w:uiPriority="50"/>
     <w:lsdException w:name="List Table 6 Colorful Accent 6" w:uiPriority="51"/>
     <w:lsdException w:name="List Table 7 Colorful Accent 6" w:uiPriority="52"/>
-    <w:lsdException w:name="Mention" w:semiHidden="1" w:unhideWhenUsed="1"/>
-    <w:lsdException w:name="Smart Hyperlink" w:semiHidden="1" w:unhideWhenUsed="1"/>
-    <w:lsdException w:name="Hashtag" w:semiHidden="1" w:unhideWhenUsed="1"/>
-    <w:lsdException w:name="Unresolved Mention" w:semiHidden="1" w:unhideWhenUsed="1"/>
-    <w:lsdException w:name="Smart Link" w:semiHidden="1" w:unhideWhenUsed="1"/>
-    <w:lsdException w:name="Smart Link Error" w:semiHidden="1" w:unhideWhenUsed="1"/>
   </w:latentStyles>
   <w:style w:type="paragraph" w:default="1" w:styleId="Normal">
     <w:name w:val="Normal"/>
@@ -1407,7 +1547,7 @@
 </file>
 
 <file path=customXml/itemProps1.xml><?xml version="1.0" encoding="utf-8"?>
-<ds:datastoreItem xmlns:ds="http://schemas.openxmlformats.org/officeDocument/2006/customXml" ds:itemID="{BC88DBDF-A146-46A3-BD60-CDAE3EB9E840}">
+<ds:datastoreItem xmlns:ds="http://schemas.openxmlformats.org/officeDocument/2006/customXml" ds:itemID="{8040FA00-D47E-468E-B86E-EEA07B780170}">
   <ds:schemaRefs>
     <ds:schemaRef ds:uri="http://schemas.openxmlformats.org/officeDocument/2006/bibliography"/>
   </ds:schemaRefs>

</xml_diff>